<commit_message>
made a change to a doc file
</commit_message>
<xml_diff>
--- a/TeamRockProject/Info on adding your stuff to the project.docx
+++ b/TeamRockProject/Info on adding your stuff to the project.docx
@@ -158,13 +158,14 @@
       <w:r>
         <w:t xml:space="preserve">If you get any “fast-forward errors” when pushing  stuff to me then that is a synching issue that can be resolved by the person hosting the repository (me) pulling from the remote repository to synch with my local. The person getting the error should </w:t>
       </w:r>
-      <w:bookmarkStart w:id="0" w:name="_GoBack"/>
-      <w:bookmarkEnd w:id="0"/>
-      <w:r>
-        <w:t>then be</w:t>
-      </w:r>
-      <w:r>
-        <w:t xml:space="preserve"> able to push their changes to the remote repository.</w:t>
+      <w:r>
+        <w:t xml:space="preserve">then </w:t>
+      </w:r>
+      <w:r>
+        <w:t xml:space="preserve">pull the remote repository and after that they should be </w:t>
+      </w:r>
+      <w:r>
+        <w:t>able to push their changes to the remote repository.</w:t>
       </w:r>
     </w:p>
     <w:sectPr>

</xml_diff>